<commit_message>
Iniciado estrutura de dados Fila
</commit_message>
<xml_diff>
--- a/Anotações.docx
+++ b/Anotações.docx
@@ -33,6 +33,48 @@
         <w:t>Último a entrar, primeiro a sair.</w:t>
       </w:r>
     </w:p>
+    <w:p/>
+    <w:p>
+      <w:r>
+        <w:t>Filas (</w:t>
+      </w:r>
+      <w:proofErr w:type="spellStart"/>
+      <w:r>
+        <w:t>Queues</w:t>
+      </w:r>
+      <w:proofErr w:type="spellEnd"/>
+      <w:r>
+        <w:t>)</w:t>
+      </w:r>
+    </w:p>
+    <w:p>
+      <w:r>
+        <w:t>Comportamento FIFO (</w:t>
+      </w:r>
+      <w:proofErr w:type="spellStart"/>
+      <w:r>
+        <w:t>First</w:t>
+      </w:r>
+      <w:proofErr w:type="spellEnd"/>
+      <w:r>
+        <w:t xml:space="preserve"> in </w:t>
+      </w:r>
+      <w:proofErr w:type="spellStart"/>
+      <w:r>
+        <w:t>First</w:t>
+      </w:r>
+      <w:proofErr w:type="spellEnd"/>
+      <w:r>
+        <w:t xml:space="preserve"> Out)</w:t>
+      </w:r>
+    </w:p>
+    <w:p>
+      <w:r>
+        <w:t>Primeiro a entrar,  primeiro a sair.</w:t>
+      </w:r>
+    </w:p>
+    <w:p/>
+    <w:p/>
     <w:p/>
     <w:sectPr>
       <w:pgSz w:w="11906" w:h="16838" w:code="9"/>

</xml_diff>